<commit_message>
Further simulation results visualization.
</commit_message>
<xml_diff>
--- a/visualize_simulation_results.docx
+++ b/visualize_simulation_results.docx
@@ -809,9 +809,9 @@
       <w:pPr>
         <w:pStyle w:val="Heading2"/>
       </w:pPr>
-      <w:bookmarkStart w:id="41" w:name="X202a20b7cac3f95e503a539cc43ad5195ca1e62"/>
-      <w:r>
-        <w:t xml:space="preserve">Duration per arm for selected simulations</w:t>
+      <w:bookmarkStart w:id="41" w:name="average-duration-per-arm-with-interval"/>
+      <w:r>
+        <w:t xml:space="preserve">Average duration per arm with interval</w:t>
       </w:r>
       <w:bookmarkEnd w:id="41"/>
     </w:p>
@@ -860,6 +860,71 @@
             </a:graphic>
           </wp:inline>
         </w:drawing>
+      </w:r>
+    </w:p>
+    <w:p>
+      <w:pPr>
+        <w:pStyle w:val="Heading2"/>
+      </w:pPr>
+      <w:bookmarkStart w:id="43" w:name="X202a20b7cac3f95e503a539cc43ad5195ca1e62"/>
+      <w:r>
+        <w:t xml:space="preserve">Duration per arm for selected simulations</w:t>
+      </w:r>
+      <w:bookmarkEnd w:id="43"/>
+    </w:p>
+    <w:p>
+      <w:pPr>
+        <w:pStyle w:val="FirstParagraph"/>
+      </w:pPr>
+      <w:r>
+        <w:drawing>
+          <wp:inline>
+            <wp:extent cx="5334000" cy="3333750"/>
+            <wp:effectExtent b="0" l="0" r="0" t="0"/>
+            <wp:docPr descr="" title="" id="1" name="Picture"/>
+            <a:graphic>
+              <a:graphicData uri="http://schemas.openxmlformats.org/drawingml/2006/picture">
+                <pic:pic>
+                  <pic:nvPicPr>
+                    <pic:cNvPr descr="visualize_simulation_results_files/figure-docx/unnamed-chunk-14-1.png" id="0" name="Picture"/>
+                    <pic:cNvPicPr>
+                      <a:picLocks noChangeArrowheads="1" noChangeAspect="1"/>
+                    </pic:cNvPicPr>
+                  </pic:nvPicPr>
+                  <pic:blipFill>
+                    <a:blip r:embed="rId44"/>
+                    <a:stretch>
+                      <a:fillRect/>
+                    </a:stretch>
+                  </pic:blipFill>
+                  <pic:spPr bwMode="auto">
+                    <a:xfrm>
+                      <a:off x="0" y="0"/>
+                      <a:ext cx="5334000" cy="3333750"/>
+                    </a:xfrm>
+                    <a:prstGeom prst="rect">
+                      <a:avLst/>
+                    </a:prstGeom>
+                    <a:noFill/>
+                    <a:ln w="9525">
+                      <a:noFill/>
+                      <a:headEnd/>
+                      <a:tailEnd/>
+                    </a:ln>
+                  </pic:spPr>
+                </pic:pic>
+              </a:graphicData>
+            </a:graphic>
+          </wp:inline>
+        </w:drawing>
+      </w:r>
+    </w:p>
+    <w:p>
+      <w:pPr>
+        <w:pStyle w:val="BodyText"/>
+      </w:pPr>
+      <w:r>
+        <w:t xml:space="preserve">This is just one randomly chosen example. One could look at multiple such illustrations to get an impression of how the platform can potentially proceed.</w:t>
       </w:r>
     </w:p>
     <w:sectPr/>

</xml_diff>

<commit_message>
Committed missing files from last commit.
</commit_message>
<xml_diff>
--- a/visualize_simulation_results.docx
+++ b/visualize_simulation_results.docx
@@ -567,9 +567,9 @@
       <w:pPr>
         <w:pStyle w:val="Heading1"/>
       </w:pPr>
-      <w:bookmarkStart w:id="33" w:name="number-of-arms"/>
-      <w:r>
-        <w:t xml:space="preserve">Number of arms</w:t>
+      <w:bookmarkStart w:id="33" w:name="X9ef746ef5137c50abdc9c41eb70e20079c365dc"/>
+      <w:r>
+        <w:t xml:space="preserve">Size of control arms used for final analysis</w:t>
       </w:r>
       <w:bookmarkEnd w:id="33"/>
     </w:p>
@@ -624,9 +624,9 @@
       <w:pPr>
         <w:pStyle w:val="Heading1"/>
       </w:pPr>
-      <w:bookmarkStart w:id="35" w:name="estimation-of-cohens-d"/>
-      <w:r>
-        <w:t xml:space="preserve">Estimation of Cohen’s d</w:t>
+      <w:bookmarkStart w:id="35" w:name="number-of-arms"/>
+      <w:r>
+        <w:t xml:space="preserve">Number of arms</w:t>
       </w:r>
       <w:bookmarkEnd w:id="35"/>
     </w:p>
@@ -644,7 +644,7 @@
               <a:graphicData uri="http://schemas.openxmlformats.org/drawingml/2006/picture">
                 <pic:pic>
                   <pic:nvPicPr>
-                    <pic:cNvPr descr="visualize_simulation_results_files/figure-docx/unnamed-chunk-10-1.png" id="0" name="Picture"/>
+                    <pic:cNvPr descr="visualize_simulation_results_files/figure-docx/unnamed-chunk-9-1.png" id="0" name="Picture"/>
                     <pic:cNvPicPr>
                       <a:picLocks noChangeArrowheads="1" noChangeAspect="1"/>
                     </pic:cNvPicPr>
@@ -676,16 +676,20 @@
           </wp:inline>
         </w:drawing>
       </w:r>
-      <w:r>
-        <w:t xml:space="preserve"> </w:t>
-      </w:r>
-      <w:r>
-        <w:t xml:space="preserve">The estimation of the effect size is subject to variance, which is slightly reduced by the increase of the sample size from 80 to 100.</w:t>
-      </w:r>
-    </w:p>
-    <w:p>
-      <w:pPr>
-        <w:pStyle w:val="BodyText"/>
+    </w:p>
+    <w:p>
+      <w:pPr>
+        <w:pStyle w:val="Heading1"/>
+      </w:pPr>
+      <w:bookmarkStart w:id="37" w:name="estimation-of-cohens-d"/>
+      <w:r>
+        <w:t xml:space="preserve">Estimation of Cohen’s d</w:t>
+      </w:r>
+      <w:bookmarkEnd w:id="37"/>
+    </w:p>
+    <w:p>
+      <w:pPr>
+        <w:pStyle w:val="FirstParagraph"/>
       </w:pPr>
       <w:r>
         <w:drawing>
@@ -703,7 +707,7 @@
                     </pic:cNvPicPr>
                   </pic:nvPicPr>
                   <pic:blipFill>
-                    <a:blip r:embed="rId37"/>
+                    <a:blip r:embed="rId38"/>
                     <a:stretch>
                       <a:fillRect/>
                     </a:stretch>
@@ -729,38 +733,16 @@
           </wp:inline>
         </w:drawing>
       </w:r>
+      <w:r>
+        <w:t xml:space="preserve"> </w:t>
+      </w:r>
+      <w:r>
+        <w:t xml:space="preserve">The estimation of the effect size is subject to variance, which is slightly reduced by the increase of the sample size from 80 to 100.</w:t>
+      </w:r>
     </w:p>
     <w:p>
       <w:pPr>
         <w:pStyle w:val="BodyText"/>
-      </w:pPr>
-      <w:r>
-        <w:t xml:space="preserve">Bias is a systematic over- or underestimation of an estimator. The true value as specified in the simulations is indicated by the dotted lines. The average estimation is indicated by the dot. Naturally, when there is early stopping for futility, bias is introduced. The bias is smaller for large effect sizes, because the trials rarely stops.</w:t>
-      </w:r>
-    </w:p>
-    <w:p>
-      <w:pPr>
-        <w:pStyle w:val="Heading1"/>
-      </w:pPr>
-      <w:bookmarkStart w:id="38" w:name="duration"/>
-      <w:r>
-        <w:t xml:space="preserve">Duration</w:t>
-      </w:r>
-      <w:bookmarkEnd w:id="38"/>
-    </w:p>
-    <w:p>
-      <w:pPr>
-        <w:pStyle w:val="Heading2"/>
-      </w:pPr>
-      <w:bookmarkStart w:id="39" w:name="average-duration-per-arm"/>
-      <w:r>
-        <w:t xml:space="preserve">Average duration per arm</w:t>
-      </w:r>
-      <w:bookmarkEnd w:id="39"/>
-    </w:p>
-    <w:p>
-      <w:pPr>
-        <w:pStyle w:val="FirstParagraph"/>
       </w:pPr>
       <w:r>
         <w:drawing>
@@ -778,7 +760,7 @@
                     </pic:cNvPicPr>
                   </pic:nvPicPr>
                   <pic:blipFill>
-                    <a:blip r:embed="rId40"/>
+                    <a:blip r:embed="rId39"/>
                     <a:stretch>
                       <a:fillRect/>
                     </a:stretch>
@@ -807,11 +789,29 @@
     </w:p>
     <w:p>
       <w:pPr>
+        <w:pStyle w:val="BodyText"/>
+      </w:pPr>
+      <w:r>
+        <w:t xml:space="preserve">Bias is a systematic over- or underestimation of an estimator. The true value as specified in the simulations is indicated by the dotted lines. The average estimation is indicated by the dot. Naturally, when there is early stopping for futility, bias is introduced. The bias is smaller for large effect sizes, because the trials rarely stops.</w:t>
+      </w:r>
+    </w:p>
+    <w:p>
+      <w:pPr>
+        <w:pStyle w:val="Heading1"/>
+      </w:pPr>
+      <w:bookmarkStart w:id="40" w:name="duration"/>
+      <w:r>
+        <w:t xml:space="preserve">Duration</w:t>
+      </w:r>
+      <w:bookmarkEnd w:id="40"/>
+    </w:p>
+    <w:p>
+      <w:pPr>
         <w:pStyle w:val="Heading2"/>
       </w:pPr>
-      <w:bookmarkStart w:id="41" w:name="average-duration-per-arm-with-interval"/>
-      <w:r>
-        <w:t xml:space="preserve">Average duration per arm with interval</w:t>
+      <w:bookmarkStart w:id="41" w:name="average-duration-per-arm"/>
+      <w:r>
+        <w:t xml:space="preserve">Average duration per arm</w:t>
       </w:r>
       <w:bookmarkEnd w:id="41"/>
     </w:p>
@@ -866,9 +866,9 @@
       <w:pPr>
         <w:pStyle w:val="Heading2"/>
       </w:pPr>
-      <w:bookmarkStart w:id="43" w:name="X202a20b7cac3f95e503a539cc43ad5195ca1e62"/>
-      <w:r>
-        <w:t xml:space="preserve">Duration per arm for selected simulations</w:t>
+      <w:bookmarkStart w:id="43" w:name="average-duration-per-arm-with-interval"/>
+      <w:r>
+        <w:t xml:space="preserve">Average duration per arm with interval</w:t>
       </w:r>
       <w:bookmarkEnd w:id="43"/>
     </w:p>
@@ -893,6 +893,63 @@
                   </pic:nvPicPr>
                   <pic:blipFill>
                     <a:blip r:embed="rId44"/>
+                    <a:stretch>
+                      <a:fillRect/>
+                    </a:stretch>
+                  </pic:blipFill>
+                  <pic:spPr bwMode="auto">
+                    <a:xfrm>
+                      <a:off x="0" y="0"/>
+                      <a:ext cx="5334000" cy="3333750"/>
+                    </a:xfrm>
+                    <a:prstGeom prst="rect">
+                      <a:avLst/>
+                    </a:prstGeom>
+                    <a:noFill/>
+                    <a:ln w="9525">
+                      <a:noFill/>
+                      <a:headEnd/>
+                      <a:tailEnd/>
+                    </a:ln>
+                  </pic:spPr>
+                </pic:pic>
+              </a:graphicData>
+            </a:graphic>
+          </wp:inline>
+        </w:drawing>
+      </w:r>
+    </w:p>
+    <w:p>
+      <w:pPr>
+        <w:pStyle w:val="Heading2"/>
+      </w:pPr>
+      <w:bookmarkStart w:id="45" w:name="X202a20b7cac3f95e503a539cc43ad5195ca1e62"/>
+      <w:r>
+        <w:t xml:space="preserve">Duration per arm for selected simulations</w:t>
+      </w:r>
+      <w:bookmarkEnd w:id="45"/>
+    </w:p>
+    <w:p>
+      <w:pPr>
+        <w:pStyle w:val="FirstParagraph"/>
+      </w:pPr>
+      <w:r>
+        <w:drawing>
+          <wp:inline>
+            <wp:extent cx="5334000" cy="3333750"/>
+            <wp:effectExtent b="0" l="0" r="0" t="0"/>
+            <wp:docPr descr="" title="" id="1" name="Picture"/>
+            <a:graphic>
+              <a:graphicData uri="http://schemas.openxmlformats.org/drawingml/2006/picture">
+                <pic:pic>
+                  <pic:nvPicPr>
+                    <pic:cNvPr descr="visualize_simulation_results_files/figure-docx/unnamed-chunk-15-1.png" id="0" name="Picture"/>
+                    <pic:cNvPicPr>
+                      <a:picLocks noChangeArrowheads="1" noChangeAspect="1"/>
+                    </pic:cNvPicPr>
+                  </pic:nvPicPr>
+                  <pic:blipFill>
+                    <a:blip r:embed="rId46"/>
                     <a:stretch>
                       <a:fillRect/>
                     </a:stretch>

</xml_diff>